<commit_message>
refactored DB, updated SQL. Added more commands to bot
</commit_message>
<xml_diff>
--- a/example.docx
+++ b/example.docx
@@ -6,8 +6,21 @@
       <w:pPr>
         <w:ind/>
       </w:pPr>
+    </w:p>
+    <w:p>
+      <w:pPr>
+        <w:ind/>
+      </w:pPr>
       <w:r>
-        <w:t>Тестовая печать</w:t>
+        <w:t>john doe: Не ответил на уведомление</w:t>
+      </w:r>
+    </w:p>
+    <w:p>
+      <w:pPr>
+        <w:ind/>
+      </w:pPr>
+      <w:r>
+        <w:t>comatose: Не ответил на уведомление</w:t>
       </w:r>
     </w:p>
     <w:p/>

</xml_diff>